<commit_message>
master rad - finished... i think
</commit_message>
<xml_diff>
--- a/Dokumentacija/Konacni Rad/MasterRad.docx
+++ b/Dokumentacija/Konacni Rad/MasterRad.docx
@@ -72,7 +72,7 @@
                 <v:shape id="_x0000_i1025" type="#_x0000_t75" style="width:64.5pt;height:64.5pt" o:ole="" fillcolor="window">
                   <v:imagedata r:id="rId8" o:title=""/>
                 </v:shape>
-                <o:OLEObject Type="Embed" ProgID="CorelDraw.Graphic.7" ShapeID="_x0000_i1025" DrawAspect="Content" ObjectID="_1680113392" r:id="rId9"/>
+                <o:OLEObject Type="Embed" ProgID="CorelDraw.Graphic.7" ShapeID="_x0000_i1025" DrawAspect="Content" ObjectID="_1680202586" r:id="rId9"/>
               </w:object>
             </w:r>
           </w:p>
@@ -2581,8 +2581,25 @@
               <w:rPr>
                 <w:sz w:val="18"/>
                 <w:szCs w:val="18"/>
+                <w:lang w:val="sr-Cyrl-RS"/>
               </w:rPr>
             </w:pPr>
+            <w:r>
+              <w:rPr>
+                <w:sz w:val="18"/>
+                <w:szCs w:val="18"/>
+                <w:lang w:val="sr-Cyrl-RS"/>
+              </w:rPr>
+              <w:t>7/</w:t>
+            </w:r>
+            <w:r>
+              <w:rPr>
+                <w:sz w:val="18"/>
+                <w:szCs w:val="18"/>
+                <w:lang w:val="sr-Cyrl-RS"/>
+              </w:rPr>
+              <w:t>37/18/6/32/0/0</w:t>
+            </w:r>
           </w:p>
         </w:tc>
       </w:tr>
@@ -2980,9 +2997,25 @@
               <w:rPr>
                 <w:sz w:val="18"/>
                 <w:szCs w:val="18"/>
-                <w:lang w:val="sr-Cyrl-CS"/>
+                <w:lang w:val="sr-Cyrl-RS"/>
               </w:rPr>
             </w:pPr>
+            <w:r>
+              <w:rPr>
+                <w:sz w:val="18"/>
+                <w:szCs w:val="18"/>
+                <w:lang w:val="sr-Latn-RS"/>
+              </w:rPr>
+              <w:t xml:space="preserve">ISA-95 </w:t>
+            </w:r>
+            <w:r>
+              <w:rPr>
+                <w:sz w:val="18"/>
+                <w:szCs w:val="18"/>
+                <w:lang w:val="sr-Cyrl-RS"/>
+              </w:rPr>
+              <w:t>стандард, компоненте, комуникација</w:t>
+            </w:r>
           </w:p>
         </w:tc>
       </w:tr>
@@ -3383,8 +3416,29 @@
               <w:jc w:val="left"/>
               <w:rPr>
                 <w:szCs w:val="24"/>
+                <w:lang w:val="sr-Cyrl-RS"/>
               </w:rPr>
             </w:pPr>
+            <w:r>
+              <w:rPr>
+                <w:szCs w:val="24"/>
+                <w:lang w:val="sr-Cyrl-RS"/>
+              </w:rPr>
+              <w:t xml:space="preserve">У овом раду представљена је апликација која се бави симулацијом командовања опреме у пољу помоћу симулатора или преко клијентске апликације, примењивајући принципе и смернице </w:t>
+            </w:r>
+            <w:r>
+              <w:rPr>
+                <w:szCs w:val="24"/>
+              </w:rPr>
+              <w:t>ISA-</w:t>
+            </w:r>
+            <w:r>
+              <w:rPr>
+                <w:szCs w:val="24"/>
+                <w:lang w:val="sr-Cyrl-RS"/>
+              </w:rPr>
+              <w:t>95 стандарда</w:t>
+            </w:r>
           </w:p>
         </w:tc>
       </w:tr>
@@ -6054,6 +6108,14 @@
                 <w:szCs w:val="18"/>
               </w:rPr>
             </w:pPr>
+            <w:r>
+              <w:rPr>
+                <w:sz w:val="18"/>
+                <w:szCs w:val="18"/>
+                <w:lang w:val="sr-Cyrl-RS"/>
+              </w:rPr>
+              <w:t>7/37/18/6/32/0/0</w:t>
+            </w:r>
           </w:p>
         </w:tc>
       </w:tr>
@@ -6432,6 +6494,13 @@
                 <w:szCs w:val="18"/>
               </w:rPr>
             </w:pPr>
+            <w:r>
+              <w:rPr>
+                <w:sz w:val="18"/>
+                <w:szCs w:val="18"/>
+              </w:rPr>
+              <w:t>ISA-95 standard, components, communication</w:t>
+            </w:r>
           </w:p>
         </w:tc>
       </w:tr>
@@ -6845,6 +6914,18 @@
                 <w:szCs w:val="22"/>
               </w:rPr>
             </w:pPr>
+            <w:r>
+              <w:rPr>
+                <w:szCs w:val="22"/>
+              </w:rPr>
+              <w:t xml:space="preserve">This paper presents an application that deals with the simulation </w:t>
+            </w:r>
+            <w:r>
+              <w:rPr>
+                <w:szCs w:val="22"/>
+              </w:rPr>
+              <w:t>of the sets of command for the equipment in the field using a simulator or throught a client application and applying principles and guidelines of the ISA-95 standard.</w:t>
+            </w:r>
           </w:p>
         </w:tc>
       </w:tr>
@@ -8944,12 +9025,51 @@
             <w:pPr>
               <w:spacing w:before="60" w:after="0"/>
               <w:ind w:firstLine="0"/>
-              <w:jc w:val="left"/>
-              <w:rPr>
-                <w:color w:val="FF0000"/>
+              <w:rPr>
                 <w:szCs w:val="22"/>
+                <w:lang w:val="sr-Cyrl-RS"/>
               </w:rPr>
             </w:pPr>
+            <w:r>
+              <w:rPr>
+                <w:szCs w:val="22"/>
+                <w:lang w:val="sr-Cyrl-RS"/>
+              </w:rPr>
+              <w:t xml:space="preserve">Анализирати примену и начин функционисања индустријског стадарда </w:t>
+            </w:r>
+            <w:r>
+              <w:rPr>
+                <w:szCs w:val="22"/>
+              </w:rPr>
+              <w:t>ISA</w:t>
+            </w:r>
+            <w:r>
+              <w:rPr>
+                <w:szCs w:val="22"/>
+                <w:lang w:val="sr-Cyrl-RS"/>
+              </w:rPr>
+              <w:t xml:space="preserve">-95. Имплементирати софтверско решење за симулацију командовања опреме у пољу помоћу симулатора или преко клијентске апликације, примењивајући принципе и смернице </w:t>
+            </w:r>
+            <w:r>
+              <w:rPr>
+                <w:szCs w:val="22"/>
+              </w:rPr>
+              <w:t>ISA</w:t>
+            </w:r>
+            <w:r>
+              <w:rPr>
+                <w:szCs w:val="22"/>
+                <w:lang w:val="sr-Cyrl-RS"/>
+              </w:rPr>
+              <w:t>-95</w:t>
+            </w:r>
+            <w:r>
+              <w:rPr>
+                <w:szCs w:val="22"/>
+                <w:lang w:val="sr-Cyrl-RS"/>
+              </w:rPr>
+              <w:t xml:space="preserve"> стандарда. </w:t>
+            </w:r>
           </w:p>
         </w:tc>
       </w:tr>
@@ -10502,6 +10622,14 @@
     <w:bookmarkStart w:id="1" w:name="_Toc19877580" w:displacedByCustomXml="next"/>
     <w:sdt>
       <w:sdtPr>
+        <w:rPr>
+          <w:rFonts w:eastAsia="Times New Roman"/>
+          <w:b w:val="0"/>
+          <w:caps w:val="0"/>
+          <w:kern w:val="20"/>
+          <w:sz w:val="24"/>
+          <w:szCs w:val="20"/>
+        </w:rPr>
         <w:id w:val="524988280"/>
         <w:docPartObj>
           <w:docPartGallery w:val="Table of Contents"/>
@@ -10510,13 +10638,8 @@
       </w:sdtPr>
       <w:sdtEndPr>
         <w:rPr>
-          <w:rFonts w:eastAsia="Times New Roman"/>
           <w:bCs/>
-          <w:caps w:val="0"/>
-          <w:noProof/>
-          <w:kern w:val="20"/>
-          <w:sz w:val="24"/>
-          <w:szCs w:val="20"/>
+          <w:noProof/>
         </w:rPr>
       </w:sdtEndPr>
       <w:sdtContent>
@@ -10530,7 +10653,7 @@
             <w:jc w:val="center"/>
           </w:pPr>
           <w:r>
-            <w:t>Contents</w:t>
+            <w:t>Sadržaj</w:t>
           </w:r>
         </w:p>
         <w:p>
@@ -10595,7 +10718,7 @@
                 <w:rStyle w:val="Hyperlink"/>
                 <w:noProof/>
               </w:rPr>
-              <w:t>Uvod</w:t>
+              <w:t>UVOD</w:t>
             </w:r>
             <w:r>
               <w:rPr>
@@ -14970,7 +15093,15 @@
         <w:rPr>
           <w:lang w:val="sr-Latn-RS"/>
         </w:rPr>
-        <w:t xml:space="preserve">u međusobnoj komunikaciji </w:t>
+        <w:t>u međusobnoj kom</w:t>
+      </w:r>
+      <w:bookmarkStart w:id="3" w:name="_GoBack"/>
+      <w:bookmarkEnd w:id="3"/>
+      <w:r>
+        <w:rPr>
+          <w:lang w:val="sr-Latn-RS"/>
+        </w:rPr>
+        <w:t xml:space="preserve">unikaciji </w:t>
       </w:r>
       <w:r>
         <w:rPr>
@@ -16058,9 +16189,9 @@
           <w:lang w:val="sr-Latn-RS"/>
         </w:rPr>
       </w:pPr>
-      <w:bookmarkStart w:id="3" w:name="_MON_1624718636"/>
-      <w:bookmarkStart w:id="4" w:name="_Toc69498171"/>
-      <w:bookmarkEnd w:id="3"/>
+      <w:bookmarkStart w:id="4" w:name="_MON_1624718636"/>
+      <w:bookmarkStart w:id="5" w:name="_Toc69498171"/>
+      <w:bookmarkEnd w:id="4"/>
       <w:r>
         <w:rPr>
           <w:lang w:val="sr-Latn-RS"/>
@@ -16073,27 +16204,27 @@
           <w:lang w:val="sr-Latn-RS"/>
         </w:rPr>
         <w:t>EORIJSKE OSNOVE</w:t>
-      </w:r>
-      <w:bookmarkEnd w:id="4"/>
-    </w:p>
-    <w:p>
-      <w:pPr>
-        <w:pStyle w:val="Heading2"/>
-        <w:rPr>
-          <w:lang w:val="sr-Latn-RS"/>
-        </w:rPr>
-      </w:pPr>
-      <w:bookmarkStart w:id="5" w:name="_Toc69498172"/>
-      <w:r>
-        <w:rPr>
-          <w:lang w:val="sr-Latn-RS"/>
-        </w:rPr>
-        <w:t>Istorija ISA-95 standarda</w:t>
       </w:r>
       <w:bookmarkEnd w:id="5"/>
     </w:p>
     <w:p>
       <w:pPr>
+        <w:pStyle w:val="Heading2"/>
+        <w:rPr>
+          <w:lang w:val="sr-Latn-RS"/>
+        </w:rPr>
+      </w:pPr>
+      <w:bookmarkStart w:id="6" w:name="_Toc69498172"/>
+      <w:r>
+        <w:rPr>
+          <w:lang w:val="sr-Latn-RS"/>
+        </w:rPr>
+        <w:t>Istorija ISA-95 standarda</w:t>
+      </w:r>
+      <w:bookmarkEnd w:id="6"/>
+    </w:p>
+    <w:p>
+      <w:pPr>
         <w:ind w:firstLine="432"/>
         <w:rPr>
           <w:rFonts w:cstheme="minorHAnsi"/>
@@ -16222,61 +16353,9 @@
       <w:pPr>
         <w:pStyle w:val="Heading2"/>
       </w:pPr>
-      <w:bookmarkStart w:id="6" w:name="_Toc69498173"/>
+      <w:bookmarkStart w:id="7" w:name="_Toc69498173"/>
       <w:r>
         <w:t>Svrha ISA-95 standarda</w:t>
-      </w:r>
-      <w:bookmarkEnd w:id="6"/>
-    </w:p>
-    <w:p>
-      <w:pPr>
-        <w:ind w:firstLine="432"/>
-        <w:rPr>
-          <w:rFonts w:cstheme="minorHAnsi"/>
-        </w:rPr>
-      </w:pPr>
-      <w:bookmarkStart w:id="7" w:name="_Hlk68870657"/>
-      <w:r>
-        <w:rPr>
-          <w:rFonts w:cstheme="minorHAnsi"/>
-        </w:rPr>
-        <w:t xml:space="preserve">ISA-95 nije sistem automatizacije, već metoda, način rada, razmišljanja i komuniciranja. Ova metoda je opisana u nekoliko dokumenata, gde se svaki dokument sastoji </w:t>
-      </w:r>
-      <w:r>
-        <w:rPr>
-          <w:rFonts w:cstheme="minorHAnsi"/>
-        </w:rPr>
-        <w:t>od</w:t>
-      </w:r>
-      <w:r>
-        <w:rPr>
-          <w:rFonts w:cstheme="minorHAnsi"/>
-        </w:rPr>
-        <w:t xml:space="preserve"> </w:t>
-      </w:r>
-      <w:r>
-        <w:rPr>
-          <w:rFonts w:cstheme="minorHAnsi"/>
-        </w:rPr>
-        <w:t>stotinu</w:t>
-      </w:r>
-      <w:r>
-        <w:rPr>
-          <w:rFonts w:cstheme="minorHAnsi"/>
-        </w:rPr>
-        <w:t xml:space="preserve"> stranica. </w:t>
-      </w:r>
-      <w:r>
-        <w:rPr>
-          <w:rFonts w:cstheme="minorHAnsi"/>
-        </w:rPr>
-        <w:t>Ova dokumenta s</w:t>
-      </w:r>
-      <w:r>
-        <w:rPr>
-          <w:rFonts w:cstheme="minorHAnsi"/>
-        </w:rPr>
-        <w:t xml:space="preserve">adrže modele i teminologiju koja može da se iskoristi za analizu pojedinačne proizvodnje određene kompanije. Svaki od modela fokusira se na specifične aspekte integracije. </w:t>
       </w:r>
       <w:bookmarkEnd w:id="7"/>
     </w:p>
@@ -16285,10 +16364,62 @@
         <w:ind w:firstLine="432"/>
         <w:rPr>
           <w:rFonts w:cstheme="minorHAnsi"/>
+        </w:rPr>
+      </w:pPr>
+      <w:bookmarkStart w:id="8" w:name="_Hlk68870657"/>
+      <w:r>
+        <w:rPr>
+          <w:rFonts w:cstheme="minorHAnsi"/>
+        </w:rPr>
+        <w:t xml:space="preserve">ISA-95 nije sistem automatizacije, već metoda, način rada, razmišljanja i komuniciranja. Ova metoda je opisana u nekoliko dokumenata, gde se svaki dokument sastoji </w:t>
+      </w:r>
+      <w:r>
+        <w:rPr>
+          <w:rFonts w:cstheme="minorHAnsi"/>
+        </w:rPr>
+        <w:t>od</w:t>
+      </w:r>
+      <w:r>
+        <w:rPr>
+          <w:rFonts w:cstheme="minorHAnsi"/>
+        </w:rPr>
+        <w:t xml:space="preserve"> </w:t>
+      </w:r>
+      <w:r>
+        <w:rPr>
+          <w:rFonts w:cstheme="minorHAnsi"/>
+        </w:rPr>
+        <w:t>stotinu</w:t>
+      </w:r>
+      <w:r>
+        <w:rPr>
+          <w:rFonts w:cstheme="minorHAnsi"/>
+        </w:rPr>
+        <w:t xml:space="preserve"> stranica. </w:t>
+      </w:r>
+      <w:r>
+        <w:rPr>
+          <w:rFonts w:cstheme="minorHAnsi"/>
+        </w:rPr>
+        <w:t>Ova dokumenta s</w:t>
+      </w:r>
+      <w:r>
+        <w:rPr>
+          <w:rFonts w:cstheme="minorHAnsi"/>
+        </w:rPr>
+        <w:t xml:space="preserve">adrže modele i teminologiju koja može da se iskoristi za analizu pojedinačne proizvodnje određene kompanije. Svaki od modela fokusira se na specifične aspekte integracije. </w:t>
+      </w:r>
+      <w:bookmarkEnd w:id="8"/>
+    </w:p>
+    <w:p>
+      <w:pPr>
+        <w:ind w:firstLine="432"/>
+        <w:rPr>
+          <w:rFonts w:cstheme="minorHAnsi"/>
           <w:iCs/>
         </w:rPr>
       </w:pPr>
-      <w:bookmarkStart w:id="8" w:name="_Hlk68870677"/>
+      <w:bookmarkStart w:id="9" w:name="_Hlk68870677"/>
       <w:r>
         <w:rPr>
           <w:rFonts w:cstheme="minorHAnsi"/>
@@ -16515,7 +16646,7 @@
         </w:rPr>
         <w:t>).</w:t>
       </w:r>
-      <w:bookmarkEnd w:id="8"/>
+      <w:bookmarkEnd w:id="9"/>
       <w:r>
         <w:rPr>
           <w:rFonts w:cstheme="minorHAnsi"/>
@@ -16528,14 +16659,14 @@
       <w:pPr>
         <w:pStyle w:val="Heading2"/>
       </w:pPr>
-      <w:bookmarkStart w:id="9" w:name="_Ref69394998"/>
-      <w:bookmarkStart w:id="10" w:name="_Toc69498174"/>
+      <w:bookmarkStart w:id="10" w:name="_Ref69394998"/>
+      <w:bookmarkStart w:id="11" w:name="_Toc69498174"/>
       <w:r>
         <w:lastRenderedPageBreak/>
         <w:t>Nivoi ISA-95 standarda</w:t>
       </w:r>
-      <w:bookmarkEnd w:id="9"/>
       <w:bookmarkEnd w:id="10"/>
+      <w:bookmarkEnd w:id="11"/>
     </w:p>
     <w:p>
       <w:pPr>
@@ -16544,7 +16675,7 @@
           <w:rFonts w:cstheme="minorHAnsi"/>
         </w:rPr>
       </w:pPr>
-      <w:bookmarkStart w:id="11" w:name="_Hlk68870780"/>
+      <w:bookmarkStart w:id="12" w:name="_Hlk68870780"/>
       <w:r>
         <w:rPr>
           <w:rFonts w:cstheme="minorHAnsi"/>
@@ -16770,7 +16901,7 @@
         <w:t>)</w:t>
       </w:r>
     </w:p>
-    <w:bookmarkEnd w:id="11"/>
+    <w:bookmarkEnd w:id="12"/>
     <w:p>
       <w:pPr>
         <w:ind w:firstLine="360"/>
@@ -17056,7 +17187,7 @@
           <w:lang w:val="sr-Latn-RS"/>
         </w:rPr>
       </w:pPr>
-      <w:bookmarkStart w:id="12" w:name="_Toc69498175"/>
+      <w:bookmarkStart w:id="13" w:name="_Toc69498175"/>
       <w:r>
         <w:rPr>
           <w:rFonts w:cstheme="minorHAnsi"/>
@@ -17064,7 +17195,7 @@
         </w:rPr>
         <w:t>Razlike između sistema proizvodnih operacija i poslovne logistike</w:t>
       </w:r>
-      <w:bookmarkEnd w:id="12"/>
+      <w:bookmarkEnd w:id="13"/>
     </w:p>
     <w:p>
       <w:pPr>
@@ -17073,7 +17204,7 @@
           <w:lang w:val="sr-Latn-RS"/>
         </w:rPr>
       </w:pPr>
-      <w:bookmarkStart w:id="13" w:name="_Hlk68871324"/>
+      <w:bookmarkStart w:id="14" w:name="_Hlk68871324"/>
       <w:r>
         <w:rPr>
           <w:rFonts w:cstheme="minorHAnsi"/>
@@ -17124,7 +17255,7 @@
         </w:rPr>
         <w:t xml:space="preserve">. </w:t>
       </w:r>
-      <w:bookmarkEnd w:id="13"/>
+      <w:bookmarkEnd w:id="14"/>
       <w:r>
         <w:rPr>
           <w:rFonts w:cstheme="minorHAnsi"/>
@@ -17569,7 +17700,7 @@
         <w:ind w:firstLine="0"/>
         <w:jc w:val="center"/>
       </w:pPr>
-      <w:bookmarkStart w:id="14" w:name="_Ref67407091"/>
+      <w:bookmarkStart w:id="15" w:name="_Ref67407091"/>
       <w:r>
         <w:t xml:space="preserve">Tabela </w:t>
       </w:r>
@@ -17636,7 +17767,7 @@
         </w:rPr>
         <w:fldChar w:fldCharType="end"/>
       </w:r>
-      <w:bookmarkEnd w:id="14"/>
+      <w:bookmarkEnd w:id="15"/>
       <w:r>
         <w:t xml:space="preserve"> - </w:t>
       </w:r>
@@ -17648,11 +17779,11 @@
       <w:pPr>
         <w:pStyle w:val="Heading3"/>
       </w:pPr>
-      <w:bookmarkStart w:id="15" w:name="_Toc69498176"/>
+      <w:bookmarkStart w:id="16" w:name="_Toc69498176"/>
       <w:r>
         <w:t>Fokus svrhe</w:t>
       </w:r>
-      <w:bookmarkEnd w:id="15"/>
+      <w:bookmarkEnd w:id="16"/>
     </w:p>
     <w:p>
       <w:pPr>
@@ -17660,7 +17791,7 @@
           <w:rFonts w:cstheme="minorHAnsi"/>
         </w:rPr>
       </w:pPr>
-      <w:bookmarkStart w:id="16" w:name="_Hlk68871618"/>
+      <w:bookmarkStart w:id="17" w:name="_Hlk68871618"/>
       <w:r>
         <w:rPr>
           <w:rFonts w:cstheme="minorHAnsi"/>
@@ -17739,12 +17870,12 @@
       <w:pPr>
         <w:pStyle w:val="Heading3"/>
       </w:pPr>
-      <w:bookmarkStart w:id="17" w:name="_Toc69498177"/>
-      <w:bookmarkEnd w:id="16"/>
+      <w:bookmarkStart w:id="18" w:name="_Toc69498177"/>
+      <w:bookmarkEnd w:id="17"/>
       <w:r>
         <w:t>Sredstva za prikupljanje podataka</w:t>
       </w:r>
-      <w:bookmarkEnd w:id="17"/>
+      <w:bookmarkEnd w:id="18"/>
     </w:p>
     <w:p>
       <w:pPr>
@@ -17752,7 +17883,7 @@
           <w:rFonts w:cstheme="minorHAnsi"/>
         </w:rPr>
       </w:pPr>
-      <w:bookmarkStart w:id="18" w:name="_Hlk68872049"/>
+      <w:bookmarkStart w:id="19" w:name="_Hlk68872049"/>
       <w:r>
         <w:rPr>
           <w:rFonts w:cstheme="minorHAnsi"/>
@@ -17831,12 +17962,12 @@
       <w:pPr>
         <w:pStyle w:val="Heading3"/>
       </w:pPr>
-      <w:bookmarkStart w:id="19" w:name="_Toc69498178"/>
-      <w:bookmarkEnd w:id="18"/>
+      <w:bookmarkStart w:id="20" w:name="_Toc69498178"/>
+      <w:bookmarkEnd w:id="19"/>
       <w:r>
         <w:t>Šta pokreće akcije</w:t>
       </w:r>
-      <w:bookmarkEnd w:id="19"/>
+      <w:bookmarkEnd w:id="20"/>
     </w:p>
     <w:p>
       <w:pPr>
@@ -17844,7 +17975,7 @@
           <w:rFonts w:cstheme="minorHAnsi"/>
         </w:rPr>
       </w:pPr>
-      <w:bookmarkStart w:id="20" w:name="_Hlk68872183"/>
+      <w:bookmarkStart w:id="21" w:name="_Hlk68872183"/>
       <w:r>
         <w:rPr>
           <w:rFonts w:cstheme="minorHAnsi"/>
@@ -17920,7 +18051,7 @@
         <w:t>zakazivanje održavanja mašina na osnovu performansi i preuređivanje postupaka radi efikasnijeg korišćenja raspoloživih resursa.</w:t>
       </w:r>
     </w:p>
-    <w:bookmarkEnd w:id="20"/>
+    <w:bookmarkEnd w:id="21"/>
     <w:p>
       <w:pPr>
         <w:keepNext/>
@@ -18061,7 +18192,7 @@
           <w:lang w:val="sr-Latn-RS"/>
         </w:rPr>
       </w:pPr>
-      <w:bookmarkStart w:id="21" w:name="_Toc69498179"/>
+      <w:bookmarkStart w:id="22" w:name="_Toc69498179"/>
       <w:r>
         <w:t xml:space="preserve">Delovi </w:t>
       </w:r>
@@ -18071,7 +18202,7 @@
         </w:rPr>
         <w:t>ISA-95 standarda</w:t>
       </w:r>
-      <w:bookmarkEnd w:id="21"/>
+      <w:bookmarkEnd w:id="22"/>
     </w:p>
     <w:p>
       <w:pPr>
@@ -18111,7 +18242,7 @@
           <w:lang w:val="sr-Latn-RS"/>
         </w:rPr>
       </w:pPr>
-      <w:bookmarkStart w:id="22" w:name="_Toc69498180"/>
+      <w:bookmarkStart w:id="23" w:name="_Toc69498180"/>
       <w:r>
         <w:rPr>
           <w:lang w:val="sr-Latn-RS"/>
@@ -18125,7 +18256,7 @@
         </w:rPr>
         <w:t>Modeli i terminologija</w:t>
       </w:r>
-      <w:bookmarkEnd w:id="22"/>
+      <w:bookmarkEnd w:id="23"/>
     </w:p>
     <w:p>
       <w:pPr>
@@ -18501,7 +18632,7 @@
           <w:lang w:val="sr-Latn-RS"/>
         </w:rPr>
       </w:pPr>
-      <w:bookmarkStart w:id="23" w:name="_Ref69467726"/>
+      <w:bookmarkStart w:id="24" w:name="_Ref69467726"/>
       <w:r>
         <w:t xml:space="preserve">Slika </w:t>
       </w:r>
@@ -18568,7 +18699,7 @@
         </w:rPr>
         <w:fldChar w:fldCharType="end"/>
       </w:r>
-      <w:bookmarkEnd w:id="23"/>
+      <w:bookmarkEnd w:id="24"/>
       <w:r>
         <w:t xml:space="preserve"> - Model hijerarhije opreme</w:t>
       </w:r>
@@ -19006,7 +19137,7 @@
           <w:lang w:val="sr-Latn-RS"/>
         </w:rPr>
       </w:pPr>
-      <w:bookmarkStart w:id="24" w:name="_Ref69473233"/>
+      <w:bookmarkStart w:id="25" w:name="_Ref69473233"/>
       <w:r>
         <w:t xml:space="preserve">Slika </w:t>
       </w:r>
@@ -19073,7 +19204,7 @@
         </w:rPr>
         <w:fldChar w:fldCharType="end"/>
       </w:r>
-      <w:bookmarkEnd w:id="24"/>
+      <w:bookmarkEnd w:id="25"/>
       <w:r>
         <w:t xml:space="preserve"> - </w:t>
       </w:r>
@@ -19676,7 +19807,7 @@
           <w:lang w:val="sr-Latn-RS"/>
         </w:rPr>
       </w:pPr>
-      <w:bookmarkStart w:id="25" w:name="_Ref69474082"/>
+      <w:bookmarkStart w:id="26" w:name="_Ref69474082"/>
       <w:r>
         <w:t xml:space="preserve">Slika </w:t>
       </w:r>
@@ -19743,7 +19874,7 @@
         </w:rPr>
         <w:fldChar w:fldCharType="end"/>
       </w:r>
-      <w:bookmarkEnd w:id="25"/>
+      <w:bookmarkEnd w:id="26"/>
       <w:r>
         <w:t xml:space="preserve"> - </w:t>
       </w:r>
@@ -19987,14 +20118,14 @@
           <w:lang w:val="sr-Latn-RS"/>
         </w:rPr>
       </w:pPr>
-      <w:bookmarkStart w:id="26" w:name="_Toc69498181"/>
+      <w:bookmarkStart w:id="27" w:name="_Toc69498181"/>
       <w:r>
         <w:rPr>
           <w:lang w:val="sr-Latn-RS"/>
         </w:rPr>
         <w:t>Deo 2 - Atributi objektnog modela</w:t>
       </w:r>
-      <w:bookmarkEnd w:id="26"/>
+      <w:bookmarkEnd w:id="27"/>
     </w:p>
     <w:p>
       <w:pPr>
@@ -20620,7 +20751,7 @@
         <w:ind w:firstLine="0"/>
         <w:jc w:val="center"/>
       </w:pPr>
-      <w:bookmarkStart w:id="27" w:name="_Ref69405819"/>
+      <w:bookmarkStart w:id="28" w:name="_Ref69405819"/>
       <w:r>
         <w:t xml:space="preserve">Tabela </w:t>
       </w:r>
@@ -20687,7 +20818,7 @@
         </w:rPr>
         <w:fldChar w:fldCharType="end"/>
       </w:r>
-      <w:bookmarkEnd w:id="27"/>
+      <w:bookmarkEnd w:id="28"/>
       <w:r>
         <w:t xml:space="preserve"> - Atributi objekta oprema za pumpu P105</w:t>
       </w:r>
@@ -20869,7 +21000,7 @@
         <w:ind w:firstLine="0"/>
         <w:jc w:val="center"/>
       </w:pPr>
-      <w:bookmarkStart w:id="28" w:name="_Ref69405835"/>
+      <w:bookmarkStart w:id="29" w:name="_Ref69405835"/>
       <w:r>
         <w:t xml:space="preserve">Tabela </w:t>
       </w:r>
@@ -20936,7 +21067,7 @@
         </w:rPr>
         <w:fldChar w:fldCharType="end"/>
       </w:r>
-      <w:bookmarkEnd w:id="28"/>
+      <w:bookmarkEnd w:id="29"/>
       <w:r>
         <w:t xml:space="preserve"> - </w:t>
       </w:r>
@@ -21159,7 +21290,7 @@
           <w:lang w:val="sr-Latn-RS"/>
         </w:rPr>
       </w:pPr>
-      <w:bookmarkStart w:id="29" w:name="_Toc69498182"/>
+      <w:bookmarkStart w:id="30" w:name="_Toc69498182"/>
       <w:r>
         <w:rPr>
           <w:lang w:val="sr-Latn-RS"/>
@@ -21172,7 +21303,7 @@
         </w:rPr>
         <w:t>Modeli aktivnosti upravljanja proizvodnim operacijama</w:t>
       </w:r>
-      <w:bookmarkEnd w:id="29"/>
+      <w:bookmarkEnd w:id="30"/>
     </w:p>
     <w:p>
       <w:pPr>
@@ -21662,7 +21793,7 @@
           <w:lang w:val="sr-Latn-RS"/>
         </w:rPr>
       </w:pPr>
-      <w:bookmarkStart w:id="30" w:name="_Ref69476526"/>
+      <w:bookmarkStart w:id="31" w:name="_Ref69476526"/>
       <w:r>
         <w:t xml:space="preserve">Slika </w:t>
       </w:r>
@@ -21729,7 +21860,7 @@
         </w:rPr>
         <w:fldChar w:fldCharType="end"/>
       </w:r>
-      <w:bookmarkEnd w:id="30"/>
+      <w:bookmarkEnd w:id="31"/>
       <w:r>
         <w:t xml:space="preserve"> - </w:t>
       </w:r>
@@ -21933,7 +22064,7 @@
           <w:lang w:val="sr-Latn-RS"/>
         </w:rPr>
       </w:pPr>
-      <w:bookmarkStart w:id="31" w:name="_Toc69498183"/>
+      <w:bookmarkStart w:id="32" w:name="_Toc69498183"/>
       <w:r>
         <w:rPr>
           <w:lang w:val="sr-Latn-RS"/>
@@ -21958,7 +22089,7 @@
         </w:rPr>
         <w:t>proizvodnih operacija</w:t>
       </w:r>
-      <w:bookmarkEnd w:id="31"/>
+      <w:bookmarkEnd w:id="32"/>
     </w:p>
     <w:p>
       <w:pPr>
@@ -22058,7 +22189,7 @@
           <w:lang w:val="sr-Latn-RS"/>
         </w:rPr>
       </w:pPr>
-      <w:bookmarkStart w:id="32" w:name="_Toc69498184"/>
+      <w:bookmarkStart w:id="33" w:name="_Toc69498184"/>
       <w:r>
         <w:t>Deo 5 - Proi</w:t>
       </w:r>
@@ -22068,7 +22199,7 @@
         </w:rPr>
         <w:t>zvodne i poslovne transakcije</w:t>
       </w:r>
-      <w:bookmarkEnd w:id="32"/>
+      <w:bookmarkEnd w:id="33"/>
     </w:p>
     <w:p>
       <w:pPr>
@@ -22342,7 +22473,7 @@
         <w:ind w:firstLine="0"/>
         <w:jc w:val="center"/>
       </w:pPr>
-      <w:bookmarkStart w:id="33" w:name="_Ref69477204"/>
+      <w:bookmarkStart w:id="34" w:name="_Ref69477204"/>
       <w:r>
         <w:t xml:space="preserve">Slika </w:t>
       </w:r>
@@ -22409,7 +22540,7 @@
         </w:rPr>
         <w:fldChar w:fldCharType="end"/>
       </w:r>
-      <w:bookmarkEnd w:id="33"/>
+      <w:bookmarkEnd w:id="34"/>
       <w:r>
         <w:t xml:space="preserve"> - </w:t>
       </w:r>
@@ -23147,8 +23278,6 @@
         </w:rPr>
         <w:t xml:space="preserve"> koju radnju poruka treba da generiše.</w:t>
       </w:r>
-      <w:bookmarkStart w:id="34" w:name="_GoBack"/>
-      <w:bookmarkEnd w:id="34"/>
     </w:p>
     <w:p>
       <w:pPr>
@@ -27701,17 +27830,17 @@
         <w:pStyle w:val="Heading3"/>
       </w:pPr>
       <w:bookmarkStart w:id="68" w:name="_Ref68295429"/>
-      <w:bookmarkStart w:id="69" w:name="_Hlk68873732"/>
-      <w:bookmarkStart w:id="70" w:name="_Toc69498203"/>
+      <w:bookmarkStart w:id="69" w:name="_Toc69498203"/>
+      <w:bookmarkStart w:id="70" w:name="_Hlk68873732"/>
       <w:r>
         <w:t>Akvizicija podataka sa simulatora</w:t>
       </w:r>
       <w:bookmarkEnd w:id="68"/>
-      <w:bookmarkEnd w:id="70"/>
+      <w:bookmarkEnd w:id="69"/>
     </w:p>
     <w:p>
       <w:bookmarkStart w:id="71" w:name="_Hlk68873771"/>
-      <w:bookmarkEnd w:id="69"/>
+      <w:bookmarkEnd w:id="70"/>
       <w:r>
         <w:t>Pošto se stanje prekidača u</w:t>
       </w:r>
@@ -40370,6 +40499,7 @@
     <w:rsid w:val="00850584"/>
     <w:rsid w:val="0088126A"/>
     <w:rsid w:val="008B472B"/>
+    <w:rsid w:val="0092211C"/>
     <w:rsid w:val="00976322"/>
     <w:rsid w:val="00990739"/>
     <w:rsid w:val="009A506B"/>
@@ -41183,7 +41313,7 @@
 </file>
 
 <file path=customXml/itemProps1.xml><?xml version="1.0" encoding="utf-8"?>
-<ds:datastoreItem xmlns:ds="http://schemas.openxmlformats.org/officeDocument/2006/customXml" ds:itemID="{8E2DD37E-8E11-4C64-A602-E52B7E09EC7B}">
+<ds:datastoreItem xmlns:ds="http://schemas.openxmlformats.org/officeDocument/2006/customXml" ds:itemID="{2F2E6E67-A843-4D1F-BF5C-621D7AF90E1F}">
   <ds:schemaRefs>
     <ds:schemaRef ds:uri="http://schemas.openxmlformats.org/officeDocument/2006/bibliography"/>
   </ds:schemaRefs>

</xml_diff>